<commit_message>
continue design heartbeat system
</commit_message>
<xml_diff>
--- a/Design-File/心率系统.docx
+++ b/Design-File/心率系统.docx
@@ -19,109 +19,159 @@
       </w:r>
     </w:p>
     <w:p>
+      <w:r>
+        <w:rPr>
+          <w:rFonts w:hint="eastAsia"/>
+        </w:rPr>
+        <w:t>心率分为两种类型：状态心率和附加心率</w:t>
+      </w:r>
+    </w:p>
+    <w:p/>
+    <w:p>
+      <w:r>
+        <w:rPr>
+          <w:rFonts w:hint="eastAsia"/>
+          <w:b/>
+          <w:bCs/>
+        </w:rPr>
+        <w:t>状态心率：</w:t>
+      </w:r>
+      <w:r>
+        <w:rPr>
+          <w:rFonts w:hint="eastAsia"/>
+        </w:rPr>
+        <w:t>根据玩家角色所处的环境以及身体状态来决定，状态心率类似于基底。</w:t>
+      </w:r>
+    </w:p>
+    <w:p>
+      <w:r>
+        <w:rPr>
+          <w:rFonts w:hint="eastAsia"/>
+          <w:b/>
+          <w:bCs/>
+        </w:rPr>
+        <w:t>附加心率：</w:t>
+      </w:r>
+      <w:r>
+        <w:rPr>
+          <w:rFonts w:hint="eastAsia"/>
+        </w:rPr>
+        <w:t>附加心率是附加在状态心率上的一种附加值，当触发一个附加心率的条件时心率就会按照附加心率对应的要求在状态心率上加减。附加心率也分为两种类型：致命心率和非致命心率</w:t>
+      </w:r>
+    </w:p>
+    <w:p>
+      <w:r>
+        <w:rPr>
+          <w:rFonts w:hint="eastAsia"/>
+          <w:b/>
+          <w:bCs/>
+        </w:rPr>
+        <w:t>致命心率：</w:t>
+      </w:r>
+      <w:r>
+        <w:rPr>
+          <w:rFonts w:hint="eastAsia"/>
+        </w:rPr>
+        <w:t>这种心率没有上下限限制，也就是说只要出发了增加/减少心率的条件就会将该附加心率在状态心率上加减。而一旦心率因为这个改变进入了会导致角色死亡的区间，角色就有可能死亡。</w:t>
+      </w:r>
+    </w:p>
+    <w:p>
       <w:pPr>
         <w:rPr>
-          <w:rFonts w:hint="eastAsia"/>
+          <w:rFonts w:ascii="Segoe UI" w:hAnsi="Segoe UI" w:cs="Segoe UI"/>
+          <w:color w:val="343541"/>
         </w:rPr>
       </w:pPr>
       <w:r>
         <w:rPr>
           <w:rFonts w:hint="eastAsia"/>
-        </w:rPr>
-        <w:t>心率分为两种类型：状态心率和附加心率</w:t>
+          <w:b/>
+          <w:bCs/>
+        </w:rPr>
+        <w:t>非致命心率：</w:t>
+      </w:r>
+      <w:r>
+        <w:rPr>
+          <w:rFonts w:hint="eastAsia"/>
+        </w:rPr>
+        <w:t>非致命附加心率存在一个上下限，当</w:t>
+      </w:r>
+      <w:r>
+        <w:rPr>
+          <w:rFonts w:ascii="Segoe UI" w:hAnsi="Segoe UI" w:cs="Segoe UI"/>
+          <w:color w:val="343541"/>
+        </w:rPr>
+        <w:t>心率符合上下限条件时心率就会按照附加心率对应的要求在状态心率上加减。</w:t>
+      </w:r>
+      <w:r>
+        <w:rPr>
+          <w:rFonts w:ascii="Segoe UI" w:hAnsi="Segoe UI" w:cs="Segoe UI" w:hint="eastAsia"/>
+          <w:b/>
+          <w:bCs/>
+          <w:color w:val="343541"/>
+        </w:rPr>
+        <w:t>同时，心率每隔一段时间检测一次上限，所以在下一次检测之前如果心率越过了这个阈值，那么在下次检测后心率不再升高，并且缓慢的降到上限。</w:t>
       </w:r>
     </w:p>
     <w:p>
       <w:pPr>
         <w:rPr>
-          <w:rFonts w:hint="eastAsia"/>
+          <w:rFonts w:ascii="Segoe UI" w:hAnsi="Segoe UI" w:cs="Segoe UI"/>
+          <w:color w:val="343541"/>
         </w:rPr>
       </w:pPr>
     </w:p>
     <w:p>
-      <w:r>
-        <w:rPr>
-          <w:rFonts w:hint="eastAsia"/>
-          <w:b/>
-          <w:bCs/>
-        </w:rPr>
-        <w:t>状态心率：</w:t>
-      </w:r>
-      <w:r>
-        <w:rPr>
-          <w:rFonts w:hint="eastAsia"/>
-        </w:rPr>
-        <w:t>根据玩家角色所处的环境以及身体状态来决定，状态心率类似于基底。</w:t>
-      </w:r>
-    </w:p>
-    <w:p>
-      <w:r>
-        <w:rPr>
-          <w:rFonts w:hint="eastAsia"/>
-          <w:b/>
-          <w:bCs/>
-        </w:rPr>
-        <w:t>附加心率：</w:t>
-      </w:r>
-      <w:r>
-        <w:rPr>
-          <w:rFonts w:hint="eastAsia"/>
-        </w:rPr>
-        <w:t>附加心率是附加在状态心率上的一种附加值，当触发一个附加心率的条件时心率就会按照附加心率对应的要求在状态心率上加减。附加心率也分为两种类型：致命心率和非致命心率</w:t>
-      </w:r>
-    </w:p>
-    <w:p>
-      <w:r>
-        <w:rPr>
-          <w:rFonts w:hint="eastAsia"/>
-          <w:b/>
-          <w:bCs/>
-        </w:rPr>
-        <w:t>致命心率：</w:t>
-      </w:r>
-      <w:r>
-        <w:rPr>
-          <w:rFonts w:hint="eastAsia"/>
-        </w:rPr>
-        <w:t>这种心率没有上下限限制，也就是说只要出发了增加/减少心率的条件就会将该附加心率在状态心率上加减。而一旦心率因为这个改变进入了会导致角色死亡的区间，角色就有可能死亡。</w:t>
-      </w:r>
-    </w:p>
-    <w:p>
       <w:pPr>
         <w:rPr>
+          <w:rFonts w:ascii="Segoe UI" w:hAnsi="Segoe UI" w:cs="Segoe UI"/>
+          <w:color w:val="343541"/>
+        </w:rPr>
+      </w:pPr>
+      <w:r>
+        <w:rPr>
           <w:rFonts w:ascii="Segoe UI" w:hAnsi="Segoe UI" w:cs="Segoe UI" w:hint="eastAsia"/>
+          <w:b/>
+          <w:bCs/>
+          <w:color w:val="343541"/>
+        </w:rPr>
+        <w:t>状态心率表：</w:t>
+      </w:r>
+    </w:p>
+    <w:p>
+      <w:pPr>
+        <w:rPr>
+          <w:rFonts w:ascii="Segoe UI" w:hAnsi="Segoe UI" w:cs="Segoe UI"/>
           <w:color w:val="343541"/>
         </w:rPr>
       </w:pPr>
       <w:r>
         <w:rPr>
-          <w:rFonts w:hint="eastAsia"/>
-          <w:b/>
-          <w:bCs/>
-        </w:rPr>
-        <w:t>非致命心率：</w:t>
-      </w:r>
-      <w:r>
-        <w:rPr>
-          <w:rFonts w:hint="eastAsia"/>
-        </w:rPr>
-        <w:t>非致命附加心率存在一个上下限，当</w:t>
+          <w:rFonts w:ascii="Segoe UI" w:hAnsi="Segoe UI" w:cs="Segoe UI" w:hint="eastAsia"/>
+          <w:color w:val="343541"/>
+        </w:rPr>
+        <w:t>静息状态（</w:t>
+      </w:r>
+      <w:r>
+        <w:rPr>
+          <w:rFonts w:ascii="Segoe UI" w:hAnsi="Segoe UI" w:cs="Segoe UI" w:hint="eastAsia"/>
+          <w:color w:val="343541"/>
+        </w:rPr>
+        <w:t>6</w:t>
       </w:r>
       <w:r>
         <w:rPr>
           <w:rFonts w:ascii="Segoe UI" w:hAnsi="Segoe UI" w:cs="Segoe UI"/>
           <w:color w:val="343541"/>
         </w:rPr>
-        <w:t>心率符合上下限条件时心率就会按照附加心率对应的要求在状态心率上加减。</w:t>
+        <w:t>0~80</w:t>
       </w:r>
       <w:r>
         <w:rPr>
           <w:rFonts w:ascii="Segoe UI" w:hAnsi="Segoe UI" w:cs="Segoe UI" w:hint="eastAsia"/>
-          <w:b/>
-          <w:bCs/>
-          <w:color w:val="343541"/>
-        </w:rPr>
-        <w:t>同时，心率每隔一段时间检测一次上限，所以在下一次检测之前如果心率越过了这个阈值，那么在下次检测后心率不再升高，并且缓慢的降到上限。</w:t>
+          <w:color w:val="343541"/>
+        </w:rPr>
+        <w:t>）</w:t>
       </w:r>
     </w:p>
     <w:p>
@@ -131,6 +181,34 @@
           <w:color w:val="343541"/>
         </w:rPr>
       </w:pPr>
+      <w:r>
+        <w:rPr>
+          <w:rFonts w:ascii="Segoe UI" w:hAnsi="Segoe UI" w:cs="Segoe UI" w:hint="eastAsia"/>
+          <w:color w:val="343541"/>
+        </w:rPr>
+        <w:t>紧张状态（</w:t>
+      </w:r>
+      <w:r>
+        <w:rPr>
+          <w:rFonts w:ascii="Segoe UI" w:hAnsi="Segoe UI" w:cs="Segoe UI" w:hint="eastAsia"/>
+          <w:color w:val="343541"/>
+        </w:rPr>
+        <w:t>8</w:t>
+      </w:r>
+      <w:r>
+        <w:rPr>
+          <w:rFonts w:ascii="Segoe UI" w:hAnsi="Segoe UI" w:cs="Segoe UI"/>
+          <w:color w:val="343541"/>
+        </w:rPr>
+        <w:t>0~110</w:t>
+      </w:r>
+      <w:r>
+        <w:rPr>
+          <w:rFonts w:ascii="Segoe UI" w:hAnsi="Segoe UI" w:cs="Segoe UI" w:hint="eastAsia"/>
+          <w:color w:val="343541"/>
+        </w:rPr>
+        <w:t>）</w:t>
+      </w:r>
     </w:p>
     <w:p>
       <w:pPr>
@@ -142,11 +220,37 @@
       <w:r>
         <w:rPr>
           <w:rFonts w:ascii="Segoe UI" w:hAnsi="Segoe UI" w:cs="Segoe UI" w:hint="eastAsia"/>
-          <w:b/>
-          <w:bCs/>
-          <w:color w:val="343541"/>
-        </w:rPr>
-        <w:t>状态心率表：</w:t>
+          <w:color w:val="343541"/>
+        </w:rPr>
+        <w:t>战斗或逃跑状态（</w:t>
+      </w:r>
+      <w:r>
+        <w:rPr>
+          <w:rFonts w:ascii="Segoe UI" w:hAnsi="Segoe UI" w:cs="Segoe UI" w:hint="eastAsia"/>
+          <w:color w:val="343541"/>
+        </w:rPr>
+        <w:t>1</w:t>
+      </w:r>
+      <w:r>
+        <w:rPr>
+          <w:rFonts w:ascii="Segoe UI" w:hAnsi="Segoe UI" w:cs="Segoe UI"/>
+          <w:color w:val="343541"/>
+        </w:rPr>
+        <w:t>30-1</w:t>
+      </w:r>
+      <w:r>
+        <w:rPr>
+          <w:rFonts w:ascii="Segoe UI" w:hAnsi="Segoe UI" w:cs="Segoe UI"/>
+          <w:color w:val="343541"/>
+        </w:rPr>
+        <w:t>60</w:t>
+      </w:r>
+      <w:r>
+        <w:rPr>
+          <w:rFonts w:ascii="Segoe UI" w:hAnsi="Segoe UI" w:cs="Segoe UI" w:hint="eastAsia"/>
+          <w:color w:val="343541"/>
+        </w:rPr>
+        <w:t>）</w:t>
       </w:r>
     </w:p>
     <w:p>
@@ -156,249 +260,339 @@
           <w:color w:val="343541"/>
         </w:rPr>
       </w:pPr>
+    </w:p>
+    <w:p>
+      <w:pPr>
+        <w:rPr>
+          <w:rFonts w:ascii="Segoe UI" w:hAnsi="Segoe UI" w:cs="Segoe UI"/>
+          <w:color w:val="343541"/>
+        </w:rPr>
+      </w:pPr>
       <w:r>
         <w:rPr>
           <w:rFonts w:ascii="Segoe UI" w:hAnsi="Segoe UI" w:cs="Segoe UI" w:hint="eastAsia"/>
-          <w:color w:val="343541"/>
-        </w:rPr>
-        <w:t>静息状态（</w:t>
-      </w:r>
-      <w:r>
-        <w:rPr>
-          <w:rFonts w:ascii="Segoe UI" w:hAnsi="Segoe UI" w:cs="Segoe UI" w:hint="eastAsia"/>
-          <w:color w:val="343541"/>
-        </w:rPr>
-        <w:t>6</w:t>
-      </w:r>
-      <w:r>
-        <w:rPr>
-          <w:rFonts w:ascii="Segoe UI" w:hAnsi="Segoe UI" w:cs="Segoe UI"/>
-          <w:color w:val="343541"/>
-        </w:rPr>
-        <w:t>0~80</w:t>
-      </w:r>
-      <w:r>
-        <w:rPr>
-          <w:rFonts w:ascii="Segoe UI" w:hAnsi="Segoe UI" w:cs="Segoe UI" w:hint="eastAsia"/>
-          <w:color w:val="343541"/>
+          <w:b/>
+          <w:bCs/>
+          <w:color w:val="343541"/>
+        </w:rPr>
+        <w:t>附加心率表：</w:t>
+      </w:r>
+    </w:p>
+    <w:p>
+      <w:r>
+        <w:rPr>
+          <w:rFonts w:hint="eastAsia"/>
+          <w:u w:val="single"/>
+        </w:rPr>
+        <w:t>非致命</w:t>
+      </w:r>
+      <w:r>
+        <w:rPr>
+          <w:rFonts w:hint="eastAsia"/>
+          <w:u w:val="single"/>
+        </w:rPr>
+        <w:t>心率</w:t>
+      </w:r>
+      <w:r>
+        <w:rPr>
+          <w:rFonts w:hint="eastAsia"/>
+        </w:rPr>
+        <w:t>：</w:t>
+      </w:r>
+    </w:p>
+    <w:p>
+      <w:r>
+        <w:rPr>
+          <w:rFonts w:hint="eastAsia"/>
+        </w:rPr>
+        <w:t>慢跑（+</w:t>
+      </w:r>
+      <w:r>
+        <w:t xml:space="preserve">30 </w:t>
+      </w:r>
+      <w:r>
+        <w:rPr>
+          <w:rFonts w:hint="eastAsia"/>
+        </w:rPr>
+        <w:t>上限1</w:t>
+      </w:r>
+      <w:r>
+        <w:t>50</w:t>
+      </w:r>
+      <w:r>
+        <w:rPr>
+          <w:rFonts w:hint="eastAsia"/>
         </w:rPr>
         <w:t>）</w:t>
       </w:r>
     </w:p>
     <w:p>
+      <w:r>
+        <w:rPr>
+          <w:rFonts w:hint="eastAsia"/>
+        </w:rPr>
+        <w:t>快速奔跑（+</w:t>
+      </w:r>
+      <w:r>
+        <w:t xml:space="preserve">80 </w:t>
+      </w:r>
+      <w:r>
+        <w:rPr>
+          <w:rFonts w:hint="eastAsia"/>
+        </w:rPr>
+        <w:t>上限</w:t>
+      </w:r>
+      <w:r>
+        <w:t>20</w:t>
+      </w:r>
+      <w:r>
+        <w:t>0</w:t>
+      </w:r>
+      <w:r>
+        <w:rPr>
+          <w:rFonts w:hint="eastAsia"/>
+        </w:rPr>
+        <w:t>）</w:t>
+      </w:r>
+    </w:p>
+    <w:p>
+      <w:r>
+        <w:rPr>
+          <w:rFonts w:hint="eastAsia"/>
+        </w:rPr>
+        <w:t>跳跃（+</w:t>
+      </w:r>
+      <w:r>
+        <w:t>5</w:t>
+      </w:r>
+      <w:r>
+        <w:rPr>
+          <w:rFonts w:hint="eastAsia"/>
+        </w:rPr>
+        <w:t>/次，通过栈来累计慢慢增加 上限</w:t>
+      </w:r>
+      <w:r>
+        <w:t>200</w:t>
+      </w:r>
+      <w:r>
+        <w:rPr>
+          <w:rFonts w:hint="eastAsia"/>
+        </w:rPr>
+        <w:t>）</w:t>
+      </w:r>
+    </w:p>
+    <w:p>
+      <w:r>
+        <w:rPr>
+          <w:rFonts w:hint="eastAsia"/>
+          <w:u w:val="single"/>
+        </w:rPr>
+        <w:t>致命心率</w:t>
+      </w:r>
+      <w:r>
+        <w:rPr>
+          <w:rFonts w:hint="eastAsia"/>
+        </w:rPr>
+        <w:t>：</w:t>
+      </w:r>
+    </w:p>
+    <w:p>
+      <w:r>
+        <w:rPr>
+          <w:rFonts w:hint="eastAsia"/>
+        </w:rPr>
+        <w:t>受到攻击（+</w:t>
+      </w:r>
+      <w:r>
+        <w:t>5</w:t>
+      </w:r>
+      <w:r>
+        <w:rPr>
+          <w:rFonts w:hint="eastAsia"/>
+        </w:rPr>
+        <w:t>/次）</w:t>
+      </w:r>
+    </w:p>
+    <w:p>
+      <w:r>
+        <w:rPr>
+          <w:rFonts w:hint="eastAsia"/>
+        </w:rPr>
+        <w:t>身体处于大出血状态（+</w:t>
+      </w:r>
+      <w:r>
+        <w:t>10</w:t>
+      </w:r>
+      <w:r>
+        <w:rPr>
+          <w:rFonts w:hint="eastAsia"/>
+        </w:rPr>
+        <w:t>/</w:t>
+      </w:r>
+      <w:r>
+        <w:t>3</w:t>
+      </w:r>
+      <w:r>
+        <w:rPr>
+          <w:rFonts w:hint="eastAsia"/>
+        </w:rPr>
+        <w:t>s）</w:t>
+      </w:r>
+    </w:p>
+    <w:p>
+      <w:r>
+        <w:rPr>
+          <w:rFonts w:hint="eastAsia"/>
+        </w:rPr>
+        <w:t>受到跌落伤害（+</w:t>
+      </w:r>
+      <w:r>
+        <w:t>10</w:t>
+      </w:r>
+      <w:r>
+        <w:rPr>
+          <w:rFonts w:hint="eastAsia"/>
+        </w:rPr>
+        <w:t>）</w:t>
+      </w:r>
+    </w:p>
+    <w:p/>
+    <w:p>
       <w:pPr>
         <w:rPr>
-          <w:rFonts w:ascii="Segoe UI" w:hAnsi="Segoe UI" w:cs="Segoe UI"/>
-          <w:color w:val="343541"/>
+          <w:b/>
+          <w:bCs/>
         </w:rPr>
       </w:pPr>
       <w:r>
         <w:rPr>
-          <w:rFonts w:ascii="Segoe UI" w:hAnsi="Segoe UI" w:cs="Segoe UI" w:hint="eastAsia"/>
-          <w:color w:val="343541"/>
-        </w:rPr>
-        <w:t>紧张状态（</w:t>
-      </w:r>
-      <w:r>
-        <w:rPr>
-          <w:rFonts w:ascii="Segoe UI" w:hAnsi="Segoe UI" w:cs="Segoe UI" w:hint="eastAsia"/>
-          <w:color w:val="343541"/>
-        </w:rPr>
-        <w:t>8</w:t>
-      </w:r>
-      <w:r>
-        <w:rPr>
-          <w:rFonts w:ascii="Segoe UI" w:hAnsi="Segoe UI" w:cs="Segoe UI"/>
-          <w:color w:val="343541"/>
-        </w:rPr>
-        <w:t>0~110</w:t>
-      </w:r>
-      <w:r>
-        <w:rPr>
-          <w:rFonts w:ascii="Segoe UI" w:hAnsi="Segoe UI" w:cs="Segoe UI" w:hint="eastAsia"/>
-          <w:color w:val="343541"/>
-        </w:rPr>
-        <w:t>）</w:t>
+          <w:rFonts w:hint="eastAsia"/>
+          <w:b/>
+          <w:bCs/>
+        </w:rPr>
+        <w:t>心率在超过2</w:t>
+      </w:r>
+      <w:r>
+        <w:rPr>
+          <w:b/>
+          <w:bCs/>
+        </w:rPr>
+        <w:t>20</w:t>
+      </w:r>
+      <w:r>
+        <w:rPr>
+          <w:rFonts w:hint="eastAsia"/>
+          <w:b/>
+          <w:bCs/>
+        </w:rPr>
+        <w:t>后会开始计时，一旦计时超过1</w:t>
+      </w:r>
+      <w:r>
+        <w:rPr>
+          <w:b/>
+          <w:bCs/>
+        </w:rPr>
+        <w:t>5</w:t>
+      </w:r>
+      <w:r>
+        <w:rPr>
+          <w:rFonts w:hint="eastAsia"/>
+          <w:b/>
+          <w:bCs/>
+        </w:rPr>
+        <w:t>秒角色就会因为心动过速而导致心脏骤停死亡。</w:t>
       </w:r>
     </w:p>
     <w:p>
       <w:pPr>
         <w:rPr>
-          <w:rFonts w:ascii="Segoe UI" w:hAnsi="Segoe UI" w:cs="Segoe UI"/>
-          <w:color w:val="343541"/>
+          <w:rFonts w:hint="eastAsia"/>
+          <w:b/>
+          <w:bCs/>
         </w:rPr>
       </w:pPr>
       <w:r>
         <w:rPr>
-          <w:rFonts w:ascii="Segoe UI" w:hAnsi="Segoe UI" w:cs="Segoe UI" w:hint="eastAsia"/>
-          <w:color w:val="343541"/>
-        </w:rPr>
-        <w:t>战斗或逃跑状态（</w:t>
-      </w:r>
-      <w:r>
-        <w:rPr>
-          <w:rFonts w:ascii="Segoe UI" w:hAnsi="Segoe UI" w:cs="Segoe UI" w:hint="eastAsia"/>
-          <w:color w:val="343541"/>
-        </w:rPr>
-        <w:t>1</w:t>
-      </w:r>
-      <w:r>
-        <w:rPr>
-          <w:rFonts w:ascii="Segoe UI" w:hAnsi="Segoe UI" w:cs="Segoe UI"/>
-          <w:color w:val="343541"/>
-        </w:rPr>
-        <w:t>30-150</w:t>
-      </w:r>
-      <w:r>
-        <w:rPr>
-          <w:rFonts w:ascii="Segoe UI" w:hAnsi="Segoe UI" w:cs="Segoe UI" w:hint="eastAsia"/>
-          <w:color w:val="343541"/>
-        </w:rPr>
-        <w:t>）</w:t>
-      </w:r>
-    </w:p>
-    <w:p>
-      <w:pPr>
-        <w:rPr>
-          <w:rFonts w:ascii="Segoe UI" w:hAnsi="Segoe UI" w:cs="Segoe UI"/>
-          <w:color w:val="343541"/>
-        </w:rPr>
-      </w:pPr>
-    </w:p>
-    <w:p>
-      <w:pPr>
-        <w:rPr>
-          <w:rFonts w:ascii="Segoe UI" w:hAnsi="Segoe UI" w:cs="Segoe UI"/>
-          <w:color w:val="343541"/>
-        </w:rPr>
-      </w:pPr>
-      <w:r>
-        <w:rPr>
-          <w:rFonts w:ascii="Segoe UI" w:hAnsi="Segoe UI" w:cs="Segoe UI" w:hint="eastAsia"/>
-          <w:b/>
-          <w:bCs/>
-          <w:color w:val="343541"/>
-        </w:rPr>
-        <w:t>附加心率表：</w:t>
-      </w:r>
-    </w:p>
-    <w:p>
-      <w:r>
-        <w:rPr>
-          <w:rFonts w:hint="eastAsia"/>
-          <w:u w:val="single"/>
-        </w:rPr>
-        <w:t>非致命</w:t>
-      </w:r>
-      <w:r>
-        <w:rPr>
-          <w:rFonts w:hint="eastAsia"/>
-          <w:u w:val="single"/>
-        </w:rPr>
-        <w:t>心率</w:t>
-      </w:r>
-      <w:r>
-        <w:rPr>
-          <w:rFonts w:hint="eastAsia"/>
-        </w:rPr>
-        <w:t>：</w:t>
-      </w:r>
-    </w:p>
-    <w:p>
-      <w:r>
-        <w:rPr>
-          <w:rFonts w:hint="eastAsia"/>
-        </w:rPr>
-        <w:t>慢跑（+</w:t>
-      </w:r>
-      <w:r>
-        <w:t xml:space="preserve">30 </w:t>
-      </w:r>
-      <w:r>
-        <w:rPr>
-          <w:rFonts w:hint="eastAsia"/>
-        </w:rPr>
-        <w:t>上限1</w:t>
-      </w:r>
-      <w:r>
-        <w:t>50</w:t>
-      </w:r>
-      <w:r>
-        <w:rPr>
-          <w:rFonts w:hint="eastAsia"/>
-        </w:rPr>
-        <w:t>）</w:t>
-      </w:r>
-    </w:p>
-    <w:p>
-      <w:r>
-        <w:rPr>
-          <w:rFonts w:hint="eastAsia"/>
-        </w:rPr>
-        <w:t>快速奔跑（+</w:t>
-      </w:r>
-      <w:r>
-        <w:t xml:space="preserve">80 </w:t>
-      </w:r>
-      <w:r>
-        <w:rPr>
-          <w:rFonts w:hint="eastAsia"/>
-        </w:rPr>
-        <w:t>上限1</w:t>
-      </w:r>
-      <w:r>
-        <w:t>80</w:t>
-      </w:r>
-      <w:r>
-        <w:rPr>
-          <w:rFonts w:hint="eastAsia"/>
-        </w:rPr>
-        <w:t>）</w:t>
-      </w:r>
-    </w:p>
-    <w:p>
-      <w:pPr>
-        <w:rPr>
-          <w:rFonts w:hint="eastAsia"/>
-        </w:rPr>
-      </w:pPr>
-      <w:r>
-        <w:rPr>
-          <w:rFonts w:hint="eastAsia"/>
-        </w:rPr>
-        <w:t>跳跃（+</w:t>
-      </w:r>
-      <w:r>
+          <w:rFonts w:hint="eastAsia"/>
+          <w:b/>
+          <w:bCs/>
+        </w:rPr>
+        <w:t>心率低于4</w:t>
+      </w:r>
+      <w:r>
+        <w:rPr>
+          <w:b/>
+          <w:bCs/>
+        </w:rPr>
         <w:t>5</w:t>
       </w:r>
       <w:r>
         <w:rPr>
           <w:rFonts w:hint="eastAsia"/>
-        </w:rPr>
-        <w:t>/次，通过</w:t>
-      </w:r>
-      <w:proofErr w:type="gramStart"/>
-      <w:r>
-        <w:rPr>
-          <w:rFonts w:hint="eastAsia"/>
-        </w:rPr>
-        <w:t>栈</w:t>
-      </w:r>
-      <w:proofErr w:type="gramEnd"/>
-      <w:r>
-        <w:rPr>
-          <w:rFonts w:hint="eastAsia"/>
-        </w:rPr>
-        <w:t>来累计慢慢增加 上限1</w:t>
-      </w:r>
-      <w:r>
-        <w:t>85</w:t>
-      </w:r>
-      <w:r>
-        <w:rPr>
-          <w:rFonts w:hint="eastAsia"/>
-        </w:rPr>
-        <w:t>）</w:t>
+          <w:b/>
+          <w:bCs/>
+        </w:rPr>
+        <w:t>且高于3</w:t>
+      </w:r>
+      <w:r>
+        <w:rPr>
+          <w:b/>
+          <w:bCs/>
+        </w:rPr>
+        <w:t>5</w:t>
+      </w:r>
+      <w:r>
+        <w:rPr>
+          <w:rFonts w:hint="eastAsia"/>
+          <w:b/>
+          <w:bCs/>
+        </w:rPr>
+        <w:t>时会开始计时，如果持续超过1</w:t>
+      </w:r>
+      <w:r>
+        <w:rPr>
+          <w:b/>
+          <w:bCs/>
+        </w:rPr>
+        <w:t>5</w:t>
+      </w:r>
+      <w:r>
+        <w:rPr>
+          <w:rFonts w:hint="eastAsia"/>
+          <w:b/>
+          <w:bCs/>
+        </w:rPr>
+        <w:t>秒角色会因为心动过缓进入半昏迷状态。如果继续持续超过1</w:t>
+      </w:r>
+      <w:r>
+        <w:rPr>
+          <w:b/>
+          <w:bCs/>
+        </w:rPr>
+        <w:t>0</w:t>
+      </w:r>
+      <w:r>
+        <w:rPr>
+          <w:rFonts w:hint="eastAsia"/>
+          <w:b/>
+          <w:bCs/>
+        </w:rPr>
+        <w:t>秒角色就会因为心动过缓死亡。如果心率低于了3</w:t>
+      </w:r>
+      <w:r>
+        <w:rPr>
+          <w:b/>
+          <w:bCs/>
+        </w:rPr>
+        <w:t>5</w:t>
+      </w:r>
+      <w:r>
+        <w:rPr>
+          <w:rFonts w:hint="eastAsia"/>
+          <w:b/>
+          <w:bCs/>
+        </w:rPr>
+        <w:t>则直接因为心动过缓死亡。</w:t>
       </w:r>
     </w:p>
     <w:sectPr>

</xml_diff>

<commit_message>
Create HeartBeatSystem Demo Project. We are getting start!
</commit_message>
<xml_diff>
--- a/Design-File/心率系统.docx
+++ b/Design-File/心率系统.docx
@@ -386,21 +386,7 @@
         <w:rPr>
           <w:rFonts w:hint="eastAsia"/>
         </w:rPr>
-        <w:t>/次，通过</w:t>
-      </w:r>
-      <w:proofErr w:type="gramStart"/>
-      <w:r>
-        <w:rPr>
-          <w:rFonts w:hint="eastAsia"/>
-        </w:rPr>
-        <w:t>栈</w:t>
-      </w:r>
-      <w:proofErr w:type="gramEnd"/>
-      <w:r>
-        <w:rPr>
-          <w:rFonts w:hint="eastAsia"/>
-        </w:rPr>
-        <w:t>来累计慢慢增加 上限</w:t>
+        <w:t>/次，通过栈来累计慢慢增加 上限</w:t>
       </w:r>
       <w:r>
         <w:t>200</w:t>
@@ -413,168 +399,290 @@
       </w:r>
     </w:p>
     <w:p>
+      <w:r>
+        <w:rPr>
+          <w:rFonts w:hint="eastAsia"/>
+        </w:rPr>
+        <w:t>深呼吸（-</w:t>
+      </w:r>
+      <w:r>
+        <w:t>10/</w:t>
+      </w:r>
+      <w:r>
+        <w:rPr>
+          <w:rFonts w:hint="eastAsia"/>
+        </w:rPr>
+        <w:t>次 下限7</w:t>
+      </w:r>
+      <w:r>
+        <w:t>0</w:t>
+      </w:r>
+      <w:r>
+        <w:rPr>
+          <w:rFonts w:hint="eastAsia"/>
+        </w:rPr>
+        <w:t>）</w:t>
+      </w:r>
+    </w:p>
+    <w:p>
+      <w:r>
+        <w:rPr>
+          <w:rFonts w:hint="eastAsia"/>
+          <w:u w:val="single"/>
+        </w:rPr>
+        <w:t>致命心率</w:t>
+      </w:r>
+      <w:r>
+        <w:rPr>
+          <w:rFonts w:hint="eastAsia"/>
+        </w:rPr>
+        <w:t>：</w:t>
+      </w:r>
+    </w:p>
+    <w:p>
+      <w:r>
+        <w:rPr>
+          <w:rFonts w:hint="eastAsia"/>
+        </w:rPr>
+        <w:t>受到攻击（+</w:t>
+      </w:r>
+      <w:r>
+        <w:t>5</w:t>
+      </w:r>
+      <w:r>
+        <w:rPr>
+          <w:rFonts w:hint="eastAsia"/>
+        </w:rPr>
+        <w:t>/次）</w:t>
+      </w:r>
+    </w:p>
+    <w:p>
+      <w:r>
+        <w:rPr>
+          <w:rFonts w:hint="eastAsia"/>
+        </w:rPr>
+        <w:t>身体处于大出血状态（+</w:t>
+      </w:r>
+      <w:r>
+        <w:t>10</w:t>
+      </w:r>
+      <w:r>
+        <w:rPr>
+          <w:rFonts w:hint="eastAsia"/>
+        </w:rPr>
+        <w:t>/</w:t>
+      </w:r>
+      <w:r>
+        <w:t>3</w:t>
+      </w:r>
+      <w:r>
+        <w:rPr>
+          <w:rFonts w:hint="eastAsia"/>
+        </w:rPr>
+        <w:t>s）</w:t>
+      </w:r>
+    </w:p>
+    <w:p>
+      <w:r>
+        <w:rPr>
+          <w:rFonts w:hint="eastAsia"/>
+        </w:rPr>
+        <w:t>受到跌落伤害（+</w:t>
+      </w:r>
+      <w:r>
+        <w:t>10</w:t>
+      </w:r>
+      <w:r>
+        <w:rPr>
+          <w:rFonts w:hint="eastAsia"/>
+        </w:rPr>
+        <w:t>）</w:t>
+      </w:r>
+    </w:p>
+    <w:p>
+      <w:r>
+        <w:rPr>
+          <w:rFonts w:hint="eastAsia"/>
+        </w:rPr>
+        <w:t>使用肾上腺素针剂（进入战斗或逃跑状态，+</w:t>
+      </w:r>
+      <w:r>
+        <w:t>50</w:t>
+      </w:r>
+      <w:r>
+        <w:rPr>
+          <w:rFonts w:hint="eastAsia"/>
+        </w:rPr>
+        <w:t>）</w:t>
+      </w:r>
+    </w:p>
+    <w:p>
+      <w:r>
+        <w:rPr>
+          <w:rFonts w:hint="eastAsia"/>
+        </w:rPr>
+        <w:t>使用镇定剂针剂（进入静息状态，-</w:t>
+      </w:r>
+      <w:r>
+        <w:t>50</w:t>
+      </w:r>
+      <w:r>
+        <w:rPr>
+          <w:rFonts w:hint="eastAsia"/>
+        </w:rPr>
+        <w:t>）</w:t>
+      </w:r>
+    </w:p>
+    <w:p/>
+    <w:p>
       <w:pPr>
         <w:rPr>
-          <w:rFonts w:hint="eastAsia"/>
+          <w:b/>
+          <w:bCs/>
         </w:rPr>
       </w:pPr>
       <w:r>
         <w:rPr>
           <w:rFonts w:hint="eastAsia"/>
-        </w:rPr>
-        <w:t>深呼吸（-</w:t>
-      </w:r>
-      <w:r>
-        <w:t>10/</w:t>
-      </w:r>
-      <w:r>
-        <w:rPr>
-          <w:rFonts w:hint="eastAsia"/>
-        </w:rPr>
-        <w:t>次 下限7</w:t>
-      </w:r>
-      <w:r>
+          <w:b/>
+          <w:bCs/>
+        </w:rPr>
+        <w:t>心率在超过2</w:t>
+      </w:r>
+      <w:r>
+        <w:rPr>
+          <w:b/>
+          <w:bCs/>
+        </w:rPr>
+        <w:t>20</w:t>
+      </w:r>
+      <w:r>
+        <w:rPr>
+          <w:rFonts w:hint="eastAsia"/>
+          <w:b/>
+          <w:bCs/>
+        </w:rPr>
+        <w:t>后会开始计时，一旦计时超过1</w:t>
+      </w:r>
+      <w:r>
+        <w:rPr>
+          <w:b/>
+          <w:bCs/>
+        </w:rPr>
+        <w:t>5</w:t>
+      </w:r>
+      <w:r>
+        <w:rPr>
+          <w:rFonts w:hint="eastAsia"/>
+          <w:b/>
+          <w:bCs/>
+        </w:rPr>
+        <w:t>秒角色就会因为心动过速而导致心脏骤停死亡。</w:t>
+      </w:r>
+    </w:p>
+    <w:p>
+      <w:pPr>
+        <w:rPr>
+          <w:b/>
+          <w:bCs/>
+        </w:rPr>
+      </w:pPr>
+      <w:r>
+        <w:rPr>
+          <w:rFonts w:hint="eastAsia"/>
+          <w:b/>
+          <w:bCs/>
+        </w:rPr>
+        <w:t>心率低于4</w:t>
+      </w:r>
+      <w:r>
+        <w:rPr>
+          <w:b/>
+          <w:bCs/>
+        </w:rPr>
+        <w:t>5</w:t>
+      </w:r>
+      <w:r>
+        <w:rPr>
+          <w:rFonts w:hint="eastAsia"/>
+          <w:b/>
+          <w:bCs/>
+        </w:rPr>
+        <w:t>且高于3</w:t>
+      </w:r>
+      <w:r>
+        <w:rPr>
+          <w:b/>
+          <w:bCs/>
+        </w:rPr>
+        <w:t>5</w:t>
+      </w:r>
+      <w:r>
+        <w:rPr>
+          <w:rFonts w:hint="eastAsia"/>
+          <w:b/>
+          <w:bCs/>
+        </w:rPr>
+        <w:t>时会开始计时，如果持续超过1</w:t>
+      </w:r>
+      <w:r>
+        <w:rPr>
+          <w:b/>
+          <w:bCs/>
+        </w:rPr>
+        <w:t>5</w:t>
+      </w:r>
+      <w:r>
+        <w:rPr>
+          <w:rFonts w:hint="eastAsia"/>
+          <w:b/>
+          <w:bCs/>
+        </w:rPr>
+        <w:t>秒角色会因为心动过缓进入半昏迷状态。如果继续持续超过1</w:t>
+      </w:r>
+      <w:r>
+        <w:rPr>
+          <w:b/>
+          <w:bCs/>
+        </w:rPr>
         <w:t>0</w:t>
       </w:r>
       <w:r>
         <w:rPr>
           <w:rFonts w:hint="eastAsia"/>
-        </w:rPr>
-        <w:t>）</w:t>
-      </w:r>
-    </w:p>
-    <w:p>
-      <w:r>
-        <w:rPr>
-          <w:rFonts w:hint="eastAsia"/>
-          <w:u w:val="single"/>
-        </w:rPr>
-        <w:t>致命心率</w:t>
-      </w:r>
-      <w:r>
-        <w:rPr>
-          <w:rFonts w:hint="eastAsia"/>
-        </w:rPr>
-        <w:t>：</w:t>
-      </w:r>
-    </w:p>
-    <w:p>
-      <w:r>
-        <w:rPr>
-          <w:rFonts w:hint="eastAsia"/>
-        </w:rPr>
-        <w:t>受到攻击（+</w:t>
-      </w:r>
-      <w:r>
+          <w:b/>
+          <w:bCs/>
+        </w:rPr>
+        <w:t>秒角色就会因为心动过缓死亡。如果心率低于了3</w:t>
+      </w:r>
+      <w:r>
+        <w:rPr>
+          <w:b/>
+          <w:bCs/>
+        </w:rPr>
         <w:t>5</w:t>
       </w:r>
       <w:r>
         <w:rPr>
           <w:rFonts w:hint="eastAsia"/>
-        </w:rPr>
-        <w:t>/次）</w:t>
-      </w:r>
-    </w:p>
-    <w:p>
-      <w:r>
-        <w:rPr>
-          <w:rFonts w:hint="eastAsia"/>
-        </w:rPr>
-        <w:t>身体处于大出血状态（+</w:t>
-      </w:r>
-      <w:r>
-        <w:t>10</w:t>
-      </w:r>
-      <w:r>
-        <w:rPr>
-          <w:rFonts w:hint="eastAsia"/>
-        </w:rPr>
-        <w:t>/</w:t>
-      </w:r>
-      <w:r>
-        <w:t>3</w:t>
-      </w:r>
-      <w:r>
-        <w:rPr>
-          <w:rFonts w:hint="eastAsia"/>
-        </w:rPr>
-        <w:t>s）</w:t>
-      </w:r>
-    </w:p>
-    <w:p>
-      <w:r>
-        <w:rPr>
-          <w:rFonts w:hint="eastAsia"/>
-        </w:rPr>
-        <w:t>受到跌落伤害（+</w:t>
-      </w:r>
-      <w:r>
-        <w:t>10</w:t>
-      </w:r>
-      <w:r>
-        <w:rPr>
-          <w:rFonts w:hint="eastAsia"/>
-        </w:rPr>
-        <w:t>）</w:t>
-      </w:r>
-    </w:p>
-    <w:p>
-      <w:r>
-        <w:rPr>
-          <w:rFonts w:hint="eastAsia"/>
-        </w:rPr>
-        <w:t>使用肾上腺素针剂（进入战斗或逃跑状态，+</w:t>
-      </w:r>
-      <w:r>
-        <w:t>50</w:t>
-      </w:r>
-      <w:r>
-        <w:rPr>
-          <w:rFonts w:hint="eastAsia"/>
-        </w:rPr>
-        <w:t>）</w:t>
+          <w:b/>
+          <w:bCs/>
+        </w:rPr>
+        <w:t>则直接因为心动过缓死亡。</w:t>
       </w:r>
     </w:p>
     <w:p>
       <w:pPr>
         <w:rPr>
-          <w:rFonts w:hint="eastAsia"/>
+          <w:b/>
+          <w:bCs/>
         </w:rPr>
       </w:pPr>
-      <w:r>
-        <w:rPr>
-          <w:rFonts w:hint="eastAsia"/>
-        </w:rPr>
-        <w:t>使用镇定剂针剂（进入静</w:t>
-      </w:r>
-      <w:proofErr w:type="gramStart"/>
-      <w:r>
-        <w:rPr>
-          <w:rFonts w:hint="eastAsia"/>
-        </w:rPr>
-        <w:t>息</w:t>
-      </w:r>
-      <w:proofErr w:type="gramEnd"/>
-      <w:r>
-        <w:rPr>
-          <w:rFonts w:hint="eastAsia"/>
-        </w:rPr>
-        <w:t>状态，-</w:t>
-      </w:r>
-      <w:r>
-        <w:t>50</w:t>
-      </w:r>
-      <w:r>
-        <w:rPr>
-          <w:rFonts w:hint="eastAsia"/>
-        </w:rPr>
-        <w:t>）</w:t>
-      </w:r>
-    </w:p>
-    <w:p/>
+    </w:p>
     <w:p>
       <w:pPr>
         <w:rPr>
+          <w:rFonts w:hint="eastAsia"/>
           <w:b/>
           <w:bCs/>
         </w:rPr>
@@ -585,128 +693,23 @@
           <w:b/>
           <w:bCs/>
         </w:rPr>
-        <w:t>心率在超过2</w:t>
-      </w:r>
-      <w:r>
-        <w:rPr>
-          <w:b/>
-          <w:bCs/>
-        </w:rPr>
-        <w:t>20</w:t>
-      </w:r>
-      <w:r>
-        <w:rPr>
-          <w:rFonts w:hint="eastAsia"/>
-          <w:b/>
-          <w:bCs/>
-        </w:rPr>
-        <w:t>后会开始计时，一旦计时超过1</w:t>
-      </w:r>
-      <w:r>
-        <w:rPr>
-          <w:b/>
-          <w:bCs/>
-        </w:rPr>
-        <w:t>5</w:t>
-      </w:r>
-      <w:r>
-        <w:rPr>
-          <w:rFonts w:hint="eastAsia"/>
-          <w:b/>
-          <w:bCs/>
-        </w:rPr>
-        <w:t>秒角色就会因为心动过速而导致心脏骤停死亡。</w:t>
-      </w:r>
-    </w:p>
-    <w:p>
-      <w:pPr>
-        <w:rPr>
-          <w:b/>
-          <w:bCs/>
-        </w:rPr>
-      </w:pPr>
-      <w:r>
-        <w:rPr>
-          <w:rFonts w:hint="eastAsia"/>
-          <w:b/>
-          <w:bCs/>
-        </w:rPr>
-        <w:t>心率低于4</w:t>
-      </w:r>
-      <w:r>
-        <w:rPr>
-          <w:b/>
-          <w:bCs/>
-        </w:rPr>
-        <w:t>5</w:t>
-      </w:r>
-      <w:r>
-        <w:rPr>
-          <w:rFonts w:hint="eastAsia"/>
-          <w:b/>
-          <w:bCs/>
-        </w:rPr>
-        <w:t>且高于3</w:t>
-      </w:r>
-      <w:r>
-        <w:rPr>
-          <w:b/>
-          <w:bCs/>
-        </w:rPr>
-        <w:t>5</w:t>
-      </w:r>
-      <w:r>
-        <w:rPr>
-          <w:rFonts w:hint="eastAsia"/>
-          <w:b/>
-          <w:bCs/>
-        </w:rPr>
-        <w:t>时会开始计时，如果持续超过1</w:t>
-      </w:r>
-      <w:r>
-        <w:rPr>
-          <w:b/>
-          <w:bCs/>
-        </w:rPr>
-        <w:t>5</w:t>
-      </w:r>
-      <w:r>
-        <w:rPr>
-          <w:rFonts w:hint="eastAsia"/>
-          <w:b/>
-          <w:bCs/>
-        </w:rPr>
-        <w:t>秒角色会因为心动过缓进入半昏迷状态。如果继续持续超过1</w:t>
-      </w:r>
-      <w:r>
-        <w:rPr>
-          <w:b/>
-          <w:bCs/>
-        </w:rPr>
-        <w:t>0</w:t>
-      </w:r>
-      <w:r>
-        <w:rPr>
-          <w:rFonts w:hint="eastAsia"/>
-          <w:b/>
-          <w:bCs/>
-        </w:rPr>
-        <w:t>秒角色就会因为心动过缓死亡。如果心率低于了3</w:t>
-      </w:r>
-      <w:r>
-        <w:rPr>
-          <w:b/>
-          <w:bCs/>
-        </w:rPr>
-        <w:t>5</w:t>
-      </w:r>
-      <w:r>
-        <w:rPr>
-          <w:rFonts w:hint="eastAsia"/>
-          <w:b/>
-          <w:bCs/>
-        </w:rPr>
-        <w:t>则直接因为心动过缓死亡。</w:t>
+        <w:t>心率系统</w:t>
+      </w:r>
+      <w:r>
+        <w:rPr>
+          <w:rFonts w:hint="eastAsia"/>
+          <w:b/>
+          <w:bCs/>
+        </w:rPr>
+        <w:t>的心率更新部分</w:t>
+      </w:r>
+      <w:r>
+        <w:rPr>
+          <w:rFonts w:hint="eastAsia"/>
+          <w:b/>
+          <w:bCs/>
+        </w:rPr>
+        <w:t>应该是位于游戏主程序线程以外的另一个线程，并且定期和主线程同步心率数据，而角色心率的判定逻辑则交给游戏主线程负责。独立线程只负责定时改变心率</w:t>
       </w:r>
     </w:p>
     <w:sectPr>

</xml_diff>

<commit_message>
Update description of HBS and create new code for HBS DEMO
</commit_message>
<xml_diff>
--- a/Design-File/心率系统.docx
+++ b/Design-File/心率系统.docx
@@ -325,7 +325,19 @@
         <w:t>慢跑（+</w:t>
       </w:r>
       <w:r>
-        <w:t xml:space="preserve">30 </w:t>
+        <w:t>3</w:t>
+      </w:r>
+      <w:r>
+        <w:t>/</w:t>
+      </w:r>
+      <w:r>
+        <w:rPr>
+          <w:rFonts w:hint="eastAsia"/>
+        </w:rPr>
+        <w:t>s</w:t>
+      </w:r>
+      <w:r>
+        <w:t xml:space="preserve"> </w:t>
       </w:r>
       <w:r>
         <w:rPr>
@@ -348,10 +360,19 @@
         <w:rPr>
           <w:rFonts w:hint="eastAsia"/>
         </w:rPr>
-        <w:t>快速奔跑（+</w:t>
-      </w:r>
-      <w:r>
-        <w:t xml:space="preserve">80 </w:t>
+        <w:t>快速奔跑（</w:t>
+      </w:r>
+      <w:r>
+        <w:t>+8/</w:t>
+      </w:r>
+      <w:r>
+        <w:rPr>
+          <w:rFonts w:hint="eastAsia"/>
+        </w:rPr>
+        <w:t>s</w:t>
+      </w:r>
+      <w:r>
+        <w:t xml:space="preserve"> </w:t>
       </w:r>
       <w:r>
         <w:rPr>
@@ -473,7 +494,7 @@
         <w:t>/</w:t>
       </w:r>
       <w:r>
-        <w:t>3</w:t>
+        <w:t>4</w:t>
       </w:r>
       <w:r>
         <w:rPr>
@@ -496,6 +517,12 @@
         <w:rPr>
           <w:rFonts w:hint="eastAsia"/>
         </w:rPr>
+        <w:t>/次</w:t>
+      </w:r>
+      <w:r>
+        <w:rPr>
+          <w:rFonts w:hint="eastAsia"/>
+        </w:rPr>
         <w:t>）</w:t>
       </w:r>
     </w:p>
@@ -510,6 +537,15 @@
         <w:t>50</w:t>
       </w:r>
       <w:r>
+        <w:t>/4</w:t>
+      </w:r>
+      <w:r>
+        <w:rPr>
+          <w:rFonts w:hint="eastAsia"/>
+        </w:rPr>
+        <w:t>s</w:t>
+      </w:r>
+      <w:r>
         <w:rPr>
           <w:rFonts w:hint="eastAsia"/>
         </w:rPr>
@@ -527,6 +563,15 @@
         <w:t>50</w:t>
       </w:r>
       <w:r>
+        <w:t>/4</w:t>
+      </w:r>
+      <w:r>
+        <w:rPr>
+          <w:rFonts w:hint="eastAsia"/>
+        </w:rPr>
+        <w:t>s</w:t>
+      </w:r>
+      <w:r>
         <w:rPr>
           <w:rFonts w:hint="eastAsia"/>
         </w:rPr>
@@ -693,23 +738,71 @@
           <w:b/>
           <w:bCs/>
         </w:rPr>
-        <w:t>心率系统</w:t>
-      </w:r>
-      <w:r>
-        <w:rPr>
-          <w:rFonts w:hint="eastAsia"/>
-          <w:b/>
-          <w:bCs/>
-        </w:rPr>
-        <w:t>的心率更新部分</w:t>
-      </w:r>
-      <w:r>
-        <w:rPr>
-          <w:rFonts w:hint="eastAsia"/>
-          <w:b/>
-          <w:bCs/>
-        </w:rPr>
-        <w:t>应该是位于游戏主程序线程以外的另一个线程，并且定期和主线程同步心率数据，而角色心率的判定逻辑则交给游戏主线程负责。独立线程只负责定时改变心率</w:t>
+        <w:t>心率的增减功能由一个独立线程的</w:t>
+      </w:r>
+      <w:r>
+        <w:rPr>
+          <w:rFonts w:hint="eastAsia"/>
+          <w:b/>
+          <w:bCs/>
+        </w:rPr>
+        <w:t>队列</w:t>
+      </w:r>
+      <w:r>
+        <w:rPr>
+          <w:rFonts w:hint="eastAsia"/>
+          <w:b/>
+          <w:bCs/>
+        </w:rPr>
+        <w:t>组成，</w:t>
+      </w:r>
+      <w:r>
+        <w:rPr>
+          <w:rFonts w:hint="eastAsia"/>
+          <w:b/>
+          <w:bCs/>
+        </w:rPr>
+        <w:t>队列</w:t>
+      </w:r>
+      <w:r>
+        <w:rPr>
+          <w:rFonts w:hint="eastAsia"/>
+          <w:b/>
+          <w:bCs/>
+        </w:rPr>
+        <w:t>每2秒从从其中抽取一个值对心率进行更新。而各种心率变化则由对应的心率改变方法向</w:t>
+      </w:r>
+      <w:r>
+        <w:rPr>
+          <w:rFonts w:hint="eastAsia"/>
+          <w:b/>
+          <w:bCs/>
+        </w:rPr>
+        <w:t>队列</w:t>
+      </w:r>
+      <w:r>
+        <w:rPr>
+          <w:rFonts w:hint="eastAsia"/>
+          <w:b/>
+          <w:bCs/>
+        </w:rPr>
+        <w:t>中</w:t>
+      </w:r>
+      <w:r>
+        <w:rPr>
+          <w:rFonts w:hint="eastAsia"/>
+          <w:b/>
+          <w:bCs/>
+        </w:rPr>
+        <w:t>推</w:t>
+      </w:r>
+      <w:r>
+        <w:rPr>
+          <w:rFonts w:hint="eastAsia"/>
+          <w:b/>
+          <w:bCs/>
+        </w:rPr>
+        <w:t>入一个心率改变对象，对象包含了心率改变的上下限和改变的数值。</w:t>
       </w:r>
     </w:p>
     <w:sectPr>

</xml_diff>